<commit_message>
edit file Laporan Finish
</commit_message>
<xml_diff>
--- a/Laporan.docx
+++ b/Laporan.docx
@@ -80,152 +80,40 @@
           <w:lang w:val="id-ID"/>
         </w:rPr>
       </w:pPr>
-      <w:proofErr w:type="spellStart"/>
       <w:r>
         <w:rPr>
           <w:sz w:val="24"/>
           <w:szCs w:val="24"/>
           <w:lang w:val="es-ES_tradnl"/>
         </w:rPr>
-        <w:t>Diajukan</w:t>
-      </w:r>
-      <w:proofErr w:type="spellEnd"/>
+        <w:t xml:space="preserve">Diajukan Untuk Memenuhi Tugas </w:t>
+      </w:r>
+      <w:r>
+        <w:rPr>
+          <w:sz w:val="24"/>
+          <w:szCs w:val="24"/>
+          <w:lang w:val="id-ID"/>
+        </w:rPr>
+        <w:t>Matakuliah Manajemen Pengetahuan</w:t>
+      </w:r>
+    </w:p>
+    <w:p>
+      <w:pPr>
+        <w:pStyle w:val="BodyText3"/>
+        <w:rPr>
+          <w:sz w:val="24"/>
+          <w:szCs w:val="24"/>
+          <w:lang w:val="id-ID"/>
+        </w:rPr>
+      </w:pPr>
       <w:r>
         <w:rPr>
           <w:sz w:val="24"/>
           <w:szCs w:val="24"/>
           <w:lang w:val="es-ES_tradnl"/>
         </w:rPr>
-        <w:t xml:space="preserve"> </w:t>
-      </w:r>
-      <w:proofErr w:type="spellStart"/>
-      <w:r>
-        <w:rPr>
-          <w:sz w:val="24"/>
-          <w:szCs w:val="24"/>
-          <w:lang w:val="es-ES_tradnl"/>
-        </w:rPr>
-        <w:t>Untuk</w:t>
-      </w:r>
-      <w:proofErr w:type="spellEnd"/>
-      <w:r>
-        <w:rPr>
-          <w:sz w:val="24"/>
-          <w:szCs w:val="24"/>
-          <w:lang w:val="es-ES_tradnl"/>
-        </w:rPr>
-        <w:t xml:space="preserve"> </w:t>
-      </w:r>
-      <w:proofErr w:type="spellStart"/>
-      <w:r>
-        <w:rPr>
-          <w:sz w:val="24"/>
-          <w:szCs w:val="24"/>
-          <w:lang w:val="es-ES_tradnl"/>
-        </w:rPr>
-        <w:t>Memenuhi</w:t>
-      </w:r>
-      <w:proofErr w:type="spellEnd"/>
-      <w:r>
-        <w:rPr>
-          <w:sz w:val="24"/>
-          <w:szCs w:val="24"/>
-          <w:lang w:val="es-ES_tradnl"/>
-        </w:rPr>
-        <w:t xml:space="preserve"> Tugas </w:t>
-      </w:r>
-      <w:r>
-        <w:rPr>
-          <w:sz w:val="24"/>
-          <w:szCs w:val="24"/>
-          <w:lang w:val="id-ID"/>
-        </w:rPr>
-        <w:t>Matakuliah Manajemen Pengetahuan</w:t>
-      </w:r>
-    </w:p>
-    <w:p>
-      <w:pPr>
-        <w:pStyle w:val="BodyText3"/>
-        <w:rPr>
-          <w:sz w:val="24"/>
-          <w:szCs w:val="24"/>
-          <w:lang w:val="id-ID"/>
-        </w:rPr>
-      </w:pPr>
-      <w:r>
-        <w:rPr>
-          <w:sz w:val="24"/>
-          <w:szCs w:val="24"/>
-          <w:lang w:val="es-ES_tradnl"/>
-        </w:rPr>
-        <w:t xml:space="preserve">Pada </w:t>
-      </w:r>
-      <w:proofErr w:type="spellStart"/>
-      <w:r>
-        <w:rPr>
-          <w:sz w:val="24"/>
-          <w:szCs w:val="24"/>
-          <w:lang w:val="es-ES_tradnl"/>
-        </w:rPr>
-        <w:t>Program</w:t>
-      </w:r>
-      <w:proofErr w:type="spellEnd"/>
-      <w:r>
-        <w:rPr>
-          <w:sz w:val="24"/>
-          <w:szCs w:val="24"/>
-          <w:lang w:val="es-ES_tradnl"/>
-        </w:rPr>
-        <w:t xml:space="preserve"> </w:t>
-      </w:r>
-      <w:proofErr w:type="spellStart"/>
-      <w:r>
-        <w:rPr>
-          <w:sz w:val="24"/>
-          <w:szCs w:val="24"/>
-          <w:lang w:val="es-ES_tradnl"/>
-        </w:rPr>
-        <w:t>Studi</w:t>
-      </w:r>
-      <w:proofErr w:type="spellEnd"/>
-      <w:r>
-        <w:rPr>
-          <w:sz w:val="24"/>
-          <w:szCs w:val="24"/>
-          <w:lang w:val="es-ES_tradnl"/>
-        </w:rPr>
-        <w:t xml:space="preserve"> D4 </w:t>
-      </w:r>
-      <w:proofErr w:type="spellStart"/>
-      <w:r>
-        <w:rPr>
-          <w:sz w:val="24"/>
-          <w:szCs w:val="24"/>
-          <w:lang w:val="es-ES_tradnl"/>
-        </w:rPr>
-        <w:t>Teknik</w:t>
-      </w:r>
-      <w:proofErr w:type="spellEnd"/>
-      <w:r>
-        <w:rPr>
-          <w:sz w:val="24"/>
-          <w:szCs w:val="24"/>
-          <w:lang w:val="es-ES_tradnl"/>
-        </w:rPr>
-        <w:t xml:space="preserve"> </w:t>
-      </w:r>
-      <w:proofErr w:type="spellStart"/>
-      <w:r>
-        <w:rPr>
-          <w:sz w:val="24"/>
-          <w:szCs w:val="24"/>
-          <w:lang w:val="es-ES_tradnl"/>
-        </w:rPr>
-        <w:t>Informatika</w:t>
-      </w:r>
-      <w:bookmarkStart w:id="0" w:name="_GoBack"/>
-      <w:bookmarkEnd w:id="0"/>
-      <w:proofErr w:type="spellEnd"/>
+        <w:t>Pada Program Studi D4 Teknik Informatika</w:t>
+      </w:r>
     </w:p>
     <w:p>
       <w:pPr>
@@ -837,7 +725,6 @@
           <w:lang w:val="en-US"/>
         </w:rPr>
       </w:pPr>
-      <w:proofErr w:type="spellStart"/>
       <w:r>
         <w:rPr>
           <w:rFonts w:ascii="Times New Roman" w:hAnsi="Times New Roman" w:cs="Times New Roman"/>
@@ -848,19 +735,7 @@
           <w:lang w:val="en-US"/>
         </w:rPr>
         <w:lastRenderedPageBreak/>
-        <w:t>Pengertian</w:t>
-      </w:r>
-      <w:proofErr w:type="spellEnd"/>
-      <w:r>
-        <w:rPr>
-          <w:rFonts w:ascii="Times New Roman" w:hAnsi="Times New Roman" w:cs="Times New Roman"/>
-          <w:b/>
-          <w:bCs/>
-          <w:sz w:val="24"/>
-          <w:szCs w:val="24"/>
-          <w:lang w:val="en-US"/>
-        </w:rPr>
-        <w:t xml:space="preserve"> </w:t>
+        <w:t xml:space="preserve">Pengertian </w:t>
       </w:r>
       <w:r>
         <w:rPr>
@@ -1257,7 +1132,6 @@
           <w:lang w:val="en-US"/>
         </w:rPr>
       </w:pPr>
-      <w:proofErr w:type="spellStart"/>
       <w:r>
         <w:rPr>
           <w:rFonts w:ascii="Times New Roman" w:hAnsi="Times New Roman" w:cs="Times New Roman"/>
@@ -1270,656 +1144,46 @@
           <w:lang w:val="en-US"/>
         </w:rPr>
         <w:lastRenderedPageBreak/>
-        <w:t>Kolaborasi</w:t>
-      </w:r>
-      <w:proofErr w:type="spellEnd"/>
-      <w:r>
-        <w:rPr>
-          <w:rFonts w:ascii="Times New Roman" w:hAnsi="Times New Roman" w:cs="Times New Roman"/>
-          <w:b/>
-          <w:bCs/>
+        <w:t xml:space="preserve">Kolaborasi Antar Kelompok </w:t>
+      </w:r>
+    </w:p>
+    <w:p>
+      <w:pPr>
+        <w:tabs>
+          <w:tab w:val="left" w:pos="630"/>
+        </w:tabs>
+        <w:jc w:val="both"/>
+        <w:rPr>
+          <w:rFonts w:ascii="Times New Roman" w:hAnsi="Times New Roman" w:cs="Times New Roman"/>
           <w:color w:val="000000" w:themeColor="text1"/>
           <w:sz w:val="24"/>
           <w:szCs w:val="24"/>
           <w:shd w:val="clear" w:color="auto" w:fill="FFFFFF"/>
           <w:lang w:val="en-US"/>
         </w:rPr>
-        <w:t xml:space="preserve"> </w:t>
-      </w:r>
-      <w:proofErr w:type="spellStart"/>
-      <w:r>
-        <w:rPr>
-          <w:rFonts w:ascii="Times New Roman" w:hAnsi="Times New Roman" w:cs="Times New Roman"/>
-          <w:b/>
-          <w:bCs/>
+      </w:pPr>
+      <w:r>
+        <w:rPr>
+          <w:rFonts w:ascii="Times New Roman" w:hAnsi="Times New Roman" w:cs="Times New Roman"/>
           <w:color w:val="000000" w:themeColor="text1"/>
           <w:sz w:val="24"/>
           <w:szCs w:val="24"/>
           <w:shd w:val="clear" w:color="auto" w:fill="FFFFFF"/>
           <w:lang w:val="en-US"/>
         </w:rPr>
-        <w:t>Antar</w:t>
-      </w:r>
-      <w:proofErr w:type="spellEnd"/>
-      <w:r>
-        <w:rPr>
-          <w:rFonts w:ascii="Times New Roman" w:hAnsi="Times New Roman" w:cs="Times New Roman"/>
-          <w:b/>
-          <w:bCs/>
+        <w:tab/>
+        <w:t xml:space="preserve">Dalam menyusun Perancangan Aplikasi ini para anggota berada pada waktu dan tempat yang berbeda sehingga pekerjaan dapat di selesaikan tanpa harus melakukan tatap muka. </w:t>
+      </w:r>
+      <w:r>
+        <w:rPr>
+          <w:rFonts w:ascii="Times New Roman" w:hAnsi="Times New Roman" w:cs="Times New Roman"/>
           <w:color w:val="000000" w:themeColor="text1"/>
           <w:sz w:val="24"/>
           <w:szCs w:val="24"/>
           <w:shd w:val="clear" w:color="auto" w:fill="FFFFFF"/>
           <w:lang w:val="en-US"/>
         </w:rPr>
-        <w:t xml:space="preserve"> </w:t>
-      </w:r>
-      <w:proofErr w:type="spellStart"/>
-      <w:r>
-        <w:rPr>
-          <w:rFonts w:ascii="Times New Roman" w:hAnsi="Times New Roman" w:cs="Times New Roman"/>
-          <w:b/>
-          <w:bCs/>
-          <w:color w:val="000000" w:themeColor="text1"/>
-          <w:sz w:val="24"/>
-          <w:szCs w:val="24"/>
-          <w:shd w:val="clear" w:color="auto" w:fill="FFFFFF"/>
-          <w:lang w:val="en-US"/>
-        </w:rPr>
-        <w:t>Kelompok</w:t>
-      </w:r>
-      <w:proofErr w:type="spellEnd"/>
-      <w:r>
-        <w:rPr>
-          <w:rFonts w:ascii="Times New Roman" w:hAnsi="Times New Roman" w:cs="Times New Roman"/>
-          <w:b/>
-          <w:bCs/>
-          <w:color w:val="000000" w:themeColor="text1"/>
-          <w:sz w:val="24"/>
-          <w:szCs w:val="24"/>
-          <w:shd w:val="clear" w:color="auto" w:fill="FFFFFF"/>
-          <w:lang w:val="en-US"/>
-        </w:rPr>
-        <w:t xml:space="preserve"> </w:t>
-      </w:r>
-    </w:p>
-    <w:p>
-      <w:pPr>
-        <w:tabs>
-          <w:tab w:val="left" w:pos="630"/>
-        </w:tabs>
-        <w:jc w:val="both"/>
-        <w:rPr>
-          <w:rFonts w:ascii="Times New Roman" w:hAnsi="Times New Roman" w:cs="Times New Roman"/>
-          <w:color w:val="000000" w:themeColor="text1"/>
-          <w:sz w:val="24"/>
-          <w:szCs w:val="24"/>
-          <w:shd w:val="clear" w:color="auto" w:fill="FFFFFF"/>
-          <w:lang w:val="en-US"/>
-        </w:rPr>
-      </w:pPr>
-      <w:r>
-        <w:rPr>
-          <w:rFonts w:ascii="Times New Roman" w:hAnsi="Times New Roman" w:cs="Times New Roman"/>
-          <w:color w:val="000000" w:themeColor="text1"/>
-          <w:sz w:val="24"/>
-          <w:szCs w:val="24"/>
-          <w:shd w:val="clear" w:color="auto" w:fill="FFFFFF"/>
-          <w:lang w:val="en-US"/>
-        </w:rPr>
-        <w:tab/>
-      </w:r>
-      <w:proofErr w:type="spellStart"/>
-      <w:r>
-        <w:rPr>
-          <w:rFonts w:ascii="Times New Roman" w:hAnsi="Times New Roman" w:cs="Times New Roman"/>
-          <w:color w:val="000000" w:themeColor="text1"/>
-          <w:sz w:val="24"/>
-          <w:szCs w:val="24"/>
-          <w:shd w:val="clear" w:color="auto" w:fill="FFFFFF"/>
-          <w:lang w:val="en-US"/>
-        </w:rPr>
-        <w:t>Dalam</w:t>
-      </w:r>
-      <w:proofErr w:type="spellEnd"/>
-      <w:r>
-        <w:rPr>
-          <w:rFonts w:ascii="Times New Roman" w:hAnsi="Times New Roman" w:cs="Times New Roman"/>
-          <w:color w:val="000000" w:themeColor="text1"/>
-          <w:sz w:val="24"/>
-          <w:szCs w:val="24"/>
-          <w:shd w:val="clear" w:color="auto" w:fill="FFFFFF"/>
-          <w:lang w:val="en-US"/>
-        </w:rPr>
-        <w:t xml:space="preserve"> </w:t>
-      </w:r>
-      <w:proofErr w:type="spellStart"/>
-      <w:r>
-        <w:rPr>
-          <w:rFonts w:ascii="Times New Roman" w:hAnsi="Times New Roman" w:cs="Times New Roman"/>
-          <w:color w:val="000000" w:themeColor="text1"/>
-          <w:sz w:val="24"/>
-          <w:szCs w:val="24"/>
-          <w:shd w:val="clear" w:color="auto" w:fill="FFFFFF"/>
-          <w:lang w:val="en-US"/>
-        </w:rPr>
-        <w:t>menyusun</w:t>
-      </w:r>
-      <w:proofErr w:type="spellEnd"/>
-      <w:r>
-        <w:rPr>
-          <w:rFonts w:ascii="Times New Roman" w:hAnsi="Times New Roman" w:cs="Times New Roman"/>
-          <w:color w:val="000000" w:themeColor="text1"/>
-          <w:sz w:val="24"/>
-          <w:szCs w:val="24"/>
-          <w:shd w:val="clear" w:color="auto" w:fill="FFFFFF"/>
-          <w:lang w:val="en-US"/>
-        </w:rPr>
-        <w:t xml:space="preserve"> </w:t>
-      </w:r>
-      <w:proofErr w:type="spellStart"/>
-      <w:r>
-        <w:rPr>
-          <w:rFonts w:ascii="Times New Roman" w:hAnsi="Times New Roman" w:cs="Times New Roman"/>
-          <w:color w:val="000000" w:themeColor="text1"/>
-          <w:sz w:val="24"/>
-          <w:szCs w:val="24"/>
-          <w:shd w:val="clear" w:color="auto" w:fill="FFFFFF"/>
-          <w:lang w:val="en-US"/>
-        </w:rPr>
-        <w:t>Perancangan</w:t>
-      </w:r>
-      <w:proofErr w:type="spellEnd"/>
-      <w:r>
-        <w:rPr>
-          <w:rFonts w:ascii="Times New Roman" w:hAnsi="Times New Roman" w:cs="Times New Roman"/>
-          <w:color w:val="000000" w:themeColor="text1"/>
-          <w:sz w:val="24"/>
-          <w:szCs w:val="24"/>
-          <w:shd w:val="clear" w:color="auto" w:fill="FFFFFF"/>
-          <w:lang w:val="en-US"/>
-        </w:rPr>
-        <w:t xml:space="preserve"> </w:t>
-      </w:r>
-      <w:proofErr w:type="spellStart"/>
-      <w:r>
-        <w:rPr>
-          <w:rFonts w:ascii="Times New Roman" w:hAnsi="Times New Roman" w:cs="Times New Roman"/>
-          <w:color w:val="000000" w:themeColor="text1"/>
-          <w:sz w:val="24"/>
-          <w:szCs w:val="24"/>
-          <w:shd w:val="clear" w:color="auto" w:fill="FFFFFF"/>
-          <w:lang w:val="en-US"/>
-        </w:rPr>
-        <w:t>Aplikasi</w:t>
-      </w:r>
-      <w:proofErr w:type="spellEnd"/>
-      <w:r>
-        <w:rPr>
-          <w:rFonts w:ascii="Times New Roman" w:hAnsi="Times New Roman" w:cs="Times New Roman"/>
-          <w:color w:val="000000" w:themeColor="text1"/>
-          <w:sz w:val="24"/>
-          <w:szCs w:val="24"/>
-          <w:shd w:val="clear" w:color="auto" w:fill="FFFFFF"/>
-          <w:lang w:val="en-US"/>
-        </w:rPr>
-        <w:t xml:space="preserve"> </w:t>
-      </w:r>
-      <w:proofErr w:type="spellStart"/>
-      <w:r>
-        <w:rPr>
-          <w:rFonts w:ascii="Times New Roman" w:hAnsi="Times New Roman" w:cs="Times New Roman"/>
-          <w:color w:val="000000" w:themeColor="text1"/>
-          <w:sz w:val="24"/>
-          <w:szCs w:val="24"/>
-          <w:shd w:val="clear" w:color="auto" w:fill="FFFFFF"/>
-          <w:lang w:val="en-US"/>
-        </w:rPr>
-        <w:t>ini</w:t>
-      </w:r>
-      <w:proofErr w:type="spellEnd"/>
-      <w:r>
-        <w:rPr>
-          <w:rFonts w:ascii="Times New Roman" w:hAnsi="Times New Roman" w:cs="Times New Roman"/>
-          <w:color w:val="000000" w:themeColor="text1"/>
-          <w:sz w:val="24"/>
-          <w:szCs w:val="24"/>
-          <w:shd w:val="clear" w:color="auto" w:fill="FFFFFF"/>
-          <w:lang w:val="en-US"/>
-        </w:rPr>
-        <w:t xml:space="preserve"> para </w:t>
-      </w:r>
-      <w:proofErr w:type="spellStart"/>
-      <w:r>
-        <w:rPr>
-          <w:rFonts w:ascii="Times New Roman" w:hAnsi="Times New Roman" w:cs="Times New Roman"/>
-          <w:color w:val="000000" w:themeColor="text1"/>
-          <w:sz w:val="24"/>
-          <w:szCs w:val="24"/>
-          <w:shd w:val="clear" w:color="auto" w:fill="FFFFFF"/>
-          <w:lang w:val="en-US"/>
-        </w:rPr>
-        <w:t>anggota</w:t>
-      </w:r>
-      <w:proofErr w:type="spellEnd"/>
-      <w:r>
-        <w:rPr>
-          <w:rFonts w:ascii="Times New Roman" w:hAnsi="Times New Roman" w:cs="Times New Roman"/>
-          <w:color w:val="000000" w:themeColor="text1"/>
-          <w:sz w:val="24"/>
-          <w:szCs w:val="24"/>
-          <w:shd w:val="clear" w:color="auto" w:fill="FFFFFF"/>
-          <w:lang w:val="en-US"/>
-        </w:rPr>
-        <w:t xml:space="preserve"> </w:t>
-      </w:r>
-      <w:proofErr w:type="spellStart"/>
-      <w:r>
-        <w:rPr>
-          <w:rFonts w:ascii="Times New Roman" w:hAnsi="Times New Roman" w:cs="Times New Roman"/>
-          <w:color w:val="000000" w:themeColor="text1"/>
-          <w:sz w:val="24"/>
-          <w:szCs w:val="24"/>
-          <w:shd w:val="clear" w:color="auto" w:fill="FFFFFF"/>
-          <w:lang w:val="en-US"/>
-        </w:rPr>
-        <w:t>berada</w:t>
-      </w:r>
-      <w:proofErr w:type="spellEnd"/>
-      <w:r>
-        <w:rPr>
-          <w:rFonts w:ascii="Times New Roman" w:hAnsi="Times New Roman" w:cs="Times New Roman"/>
-          <w:color w:val="000000" w:themeColor="text1"/>
-          <w:sz w:val="24"/>
-          <w:szCs w:val="24"/>
-          <w:shd w:val="clear" w:color="auto" w:fill="FFFFFF"/>
-          <w:lang w:val="en-US"/>
-        </w:rPr>
-        <w:t xml:space="preserve"> pada </w:t>
-      </w:r>
-      <w:proofErr w:type="spellStart"/>
-      <w:r>
-        <w:rPr>
-          <w:rFonts w:ascii="Times New Roman" w:hAnsi="Times New Roman" w:cs="Times New Roman"/>
-          <w:color w:val="000000" w:themeColor="text1"/>
-          <w:sz w:val="24"/>
-          <w:szCs w:val="24"/>
-          <w:shd w:val="clear" w:color="auto" w:fill="FFFFFF"/>
-          <w:lang w:val="en-US"/>
-        </w:rPr>
-        <w:t>waktu</w:t>
-      </w:r>
-      <w:proofErr w:type="spellEnd"/>
-      <w:r>
-        <w:rPr>
-          <w:rFonts w:ascii="Times New Roman" w:hAnsi="Times New Roman" w:cs="Times New Roman"/>
-          <w:color w:val="000000" w:themeColor="text1"/>
-          <w:sz w:val="24"/>
-          <w:szCs w:val="24"/>
-          <w:shd w:val="clear" w:color="auto" w:fill="FFFFFF"/>
-          <w:lang w:val="en-US"/>
-        </w:rPr>
-        <w:t xml:space="preserve"> dan </w:t>
-      </w:r>
-      <w:proofErr w:type="spellStart"/>
-      <w:r>
-        <w:rPr>
-          <w:rFonts w:ascii="Times New Roman" w:hAnsi="Times New Roman" w:cs="Times New Roman"/>
-          <w:color w:val="000000" w:themeColor="text1"/>
-          <w:sz w:val="24"/>
-          <w:szCs w:val="24"/>
-          <w:shd w:val="clear" w:color="auto" w:fill="FFFFFF"/>
-          <w:lang w:val="en-US"/>
-        </w:rPr>
-        <w:t>tempat</w:t>
-      </w:r>
-      <w:proofErr w:type="spellEnd"/>
-      <w:r>
-        <w:rPr>
-          <w:rFonts w:ascii="Times New Roman" w:hAnsi="Times New Roman" w:cs="Times New Roman"/>
-          <w:color w:val="000000" w:themeColor="text1"/>
-          <w:sz w:val="24"/>
-          <w:szCs w:val="24"/>
-          <w:shd w:val="clear" w:color="auto" w:fill="FFFFFF"/>
-          <w:lang w:val="en-US"/>
-        </w:rPr>
-        <w:t xml:space="preserve"> yang </w:t>
-      </w:r>
-      <w:proofErr w:type="spellStart"/>
-      <w:r>
-        <w:rPr>
-          <w:rFonts w:ascii="Times New Roman" w:hAnsi="Times New Roman" w:cs="Times New Roman"/>
-          <w:color w:val="000000" w:themeColor="text1"/>
-          <w:sz w:val="24"/>
-          <w:szCs w:val="24"/>
-          <w:shd w:val="clear" w:color="auto" w:fill="FFFFFF"/>
-          <w:lang w:val="en-US"/>
-        </w:rPr>
-        <w:t>berbeda</w:t>
-      </w:r>
-      <w:proofErr w:type="spellEnd"/>
-      <w:r>
-        <w:rPr>
-          <w:rFonts w:ascii="Times New Roman" w:hAnsi="Times New Roman" w:cs="Times New Roman"/>
-          <w:color w:val="000000" w:themeColor="text1"/>
-          <w:sz w:val="24"/>
-          <w:szCs w:val="24"/>
-          <w:shd w:val="clear" w:color="auto" w:fill="FFFFFF"/>
-          <w:lang w:val="en-US"/>
-        </w:rPr>
-        <w:t xml:space="preserve"> </w:t>
-      </w:r>
-      <w:proofErr w:type="spellStart"/>
-      <w:r>
-        <w:rPr>
-          <w:rFonts w:ascii="Times New Roman" w:hAnsi="Times New Roman" w:cs="Times New Roman"/>
-          <w:color w:val="000000" w:themeColor="text1"/>
-          <w:sz w:val="24"/>
-          <w:szCs w:val="24"/>
-          <w:shd w:val="clear" w:color="auto" w:fill="FFFFFF"/>
-          <w:lang w:val="en-US"/>
-        </w:rPr>
-        <w:t>sehingga</w:t>
-      </w:r>
-      <w:proofErr w:type="spellEnd"/>
-      <w:r>
-        <w:rPr>
-          <w:rFonts w:ascii="Times New Roman" w:hAnsi="Times New Roman" w:cs="Times New Roman"/>
-          <w:color w:val="000000" w:themeColor="text1"/>
-          <w:sz w:val="24"/>
-          <w:szCs w:val="24"/>
-          <w:shd w:val="clear" w:color="auto" w:fill="FFFFFF"/>
-          <w:lang w:val="en-US"/>
-        </w:rPr>
-        <w:t xml:space="preserve"> </w:t>
-      </w:r>
-      <w:proofErr w:type="spellStart"/>
-      <w:r>
-        <w:rPr>
-          <w:rFonts w:ascii="Times New Roman" w:hAnsi="Times New Roman" w:cs="Times New Roman"/>
-          <w:color w:val="000000" w:themeColor="text1"/>
-          <w:sz w:val="24"/>
-          <w:szCs w:val="24"/>
-          <w:shd w:val="clear" w:color="auto" w:fill="FFFFFF"/>
-          <w:lang w:val="en-US"/>
-        </w:rPr>
-        <w:t>pekerjaan</w:t>
-      </w:r>
-      <w:proofErr w:type="spellEnd"/>
-      <w:r>
-        <w:rPr>
-          <w:rFonts w:ascii="Times New Roman" w:hAnsi="Times New Roman" w:cs="Times New Roman"/>
-          <w:color w:val="000000" w:themeColor="text1"/>
-          <w:sz w:val="24"/>
-          <w:szCs w:val="24"/>
-          <w:shd w:val="clear" w:color="auto" w:fill="FFFFFF"/>
-          <w:lang w:val="en-US"/>
-        </w:rPr>
-        <w:t xml:space="preserve"> </w:t>
-      </w:r>
-      <w:proofErr w:type="spellStart"/>
-      <w:r>
-        <w:rPr>
-          <w:rFonts w:ascii="Times New Roman" w:hAnsi="Times New Roman" w:cs="Times New Roman"/>
-          <w:color w:val="000000" w:themeColor="text1"/>
-          <w:sz w:val="24"/>
-          <w:szCs w:val="24"/>
-          <w:shd w:val="clear" w:color="auto" w:fill="FFFFFF"/>
-          <w:lang w:val="en-US"/>
-        </w:rPr>
-        <w:t>dapat</w:t>
-      </w:r>
-      <w:proofErr w:type="spellEnd"/>
-      <w:r>
-        <w:rPr>
-          <w:rFonts w:ascii="Times New Roman" w:hAnsi="Times New Roman" w:cs="Times New Roman"/>
-          <w:color w:val="000000" w:themeColor="text1"/>
-          <w:sz w:val="24"/>
-          <w:szCs w:val="24"/>
-          <w:shd w:val="clear" w:color="auto" w:fill="FFFFFF"/>
-          <w:lang w:val="en-US"/>
-        </w:rPr>
-        <w:t xml:space="preserve"> di </w:t>
-      </w:r>
-      <w:proofErr w:type="spellStart"/>
-      <w:r>
-        <w:rPr>
-          <w:rFonts w:ascii="Times New Roman" w:hAnsi="Times New Roman" w:cs="Times New Roman"/>
-          <w:color w:val="000000" w:themeColor="text1"/>
-          <w:sz w:val="24"/>
-          <w:szCs w:val="24"/>
-          <w:shd w:val="clear" w:color="auto" w:fill="FFFFFF"/>
-          <w:lang w:val="en-US"/>
-        </w:rPr>
-        <w:t>selesaikan</w:t>
-      </w:r>
-      <w:proofErr w:type="spellEnd"/>
-      <w:r>
-        <w:rPr>
-          <w:rFonts w:ascii="Times New Roman" w:hAnsi="Times New Roman" w:cs="Times New Roman"/>
-          <w:color w:val="000000" w:themeColor="text1"/>
-          <w:sz w:val="24"/>
-          <w:szCs w:val="24"/>
-          <w:shd w:val="clear" w:color="auto" w:fill="FFFFFF"/>
-          <w:lang w:val="en-US"/>
-        </w:rPr>
-        <w:t xml:space="preserve"> </w:t>
-      </w:r>
-      <w:proofErr w:type="spellStart"/>
-      <w:r>
-        <w:rPr>
-          <w:rFonts w:ascii="Times New Roman" w:hAnsi="Times New Roman" w:cs="Times New Roman"/>
-          <w:color w:val="000000" w:themeColor="text1"/>
-          <w:sz w:val="24"/>
-          <w:szCs w:val="24"/>
-          <w:shd w:val="clear" w:color="auto" w:fill="FFFFFF"/>
-          <w:lang w:val="en-US"/>
-        </w:rPr>
-        <w:t>tanpa</w:t>
-      </w:r>
-      <w:proofErr w:type="spellEnd"/>
-      <w:r>
-        <w:rPr>
-          <w:rFonts w:ascii="Times New Roman" w:hAnsi="Times New Roman" w:cs="Times New Roman"/>
-          <w:color w:val="000000" w:themeColor="text1"/>
-          <w:sz w:val="24"/>
-          <w:szCs w:val="24"/>
-          <w:shd w:val="clear" w:color="auto" w:fill="FFFFFF"/>
-          <w:lang w:val="en-US"/>
-        </w:rPr>
-        <w:t xml:space="preserve"> </w:t>
-      </w:r>
-      <w:proofErr w:type="spellStart"/>
-      <w:r>
-        <w:rPr>
-          <w:rFonts w:ascii="Times New Roman" w:hAnsi="Times New Roman" w:cs="Times New Roman"/>
-          <w:color w:val="000000" w:themeColor="text1"/>
-          <w:sz w:val="24"/>
-          <w:szCs w:val="24"/>
-          <w:shd w:val="clear" w:color="auto" w:fill="FFFFFF"/>
-          <w:lang w:val="en-US"/>
-        </w:rPr>
-        <w:t>harus</w:t>
-      </w:r>
-      <w:proofErr w:type="spellEnd"/>
-      <w:r>
-        <w:rPr>
-          <w:rFonts w:ascii="Times New Roman" w:hAnsi="Times New Roman" w:cs="Times New Roman"/>
-          <w:color w:val="000000" w:themeColor="text1"/>
-          <w:sz w:val="24"/>
-          <w:szCs w:val="24"/>
-          <w:shd w:val="clear" w:color="auto" w:fill="FFFFFF"/>
-          <w:lang w:val="en-US"/>
-        </w:rPr>
-        <w:t xml:space="preserve"> </w:t>
-      </w:r>
-      <w:proofErr w:type="spellStart"/>
-      <w:r>
-        <w:rPr>
-          <w:rFonts w:ascii="Times New Roman" w:hAnsi="Times New Roman" w:cs="Times New Roman"/>
-          <w:color w:val="000000" w:themeColor="text1"/>
-          <w:sz w:val="24"/>
-          <w:szCs w:val="24"/>
-          <w:shd w:val="clear" w:color="auto" w:fill="FFFFFF"/>
-          <w:lang w:val="en-US"/>
-        </w:rPr>
-        <w:t>melakukan</w:t>
-      </w:r>
-      <w:proofErr w:type="spellEnd"/>
-      <w:r>
-        <w:rPr>
-          <w:rFonts w:ascii="Times New Roman" w:hAnsi="Times New Roman" w:cs="Times New Roman"/>
-          <w:color w:val="000000" w:themeColor="text1"/>
-          <w:sz w:val="24"/>
-          <w:szCs w:val="24"/>
-          <w:shd w:val="clear" w:color="auto" w:fill="FFFFFF"/>
-          <w:lang w:val="en-US"/>
-        </w:rPr>
-        <w:t xml:space="preserve"> </w:t>
-      </w:r>
-      <w:proofErr w:type="spellStart"/>
-      <w:r>
-        <w:rPr>
-          <w:rFonts w:ascii="Times New Roman" w:hAnsi="Times New Roman" w:cs="Times New Roman"/>
-          <w:color w:val="000000" w:themeColor="text1"/>
-          <w:sz w:val="24"/>
-          <w:szCs w:val="24"/>
-          <w:shd w:val="clear" w:color="auto" w:fill="FFFFFF"/>
-          <w:lang w:val="en-US"/>
-        </w:rPr>
-        <w:t>tatap</w:t>
-      </w:r>
-      <w:proofErr w:type="spellEnd"/>
-      <w:r>
-        <w:rPr>
-          <w:rFonts w:ascii="Times New Roman" w:hAnsi="Times New Roman" w:cs="Times New Roman"/>
-          <w:color w:val="000000" w:themeColor="text1"/>
-          <w:sz w:val="24"/>
-          <w:szCs w:val="24"/>
-          <w:shd w:val="clear" w:color="auto" w:fill="FFFFFF"/>
-          <w:lang w:val="en-US"/>
-        </w:rPr>
-        <w:t xml:space="preserve"> </w:t>
-      </w:r>
-      <w:proofErr w:type="spellStart"/>
-      <w:r>
-        <w:rPr>
-          <w:rFonts w:ascii="Times New Roman" w:hAnsi="Times New Roman" w:cs="Times New Roman"/>
-          <w:color w:val="000000" w:themeColor="text1"/>
-          <w:sz w:val="24"/>
-          <w:szCs w:val="24"/>
-          <w:shd w:val="clear" w:color="auto" w:fill="FFFFFF"/>
-          <w:lang w:val="en-US"/>
-        </w:rPr>
-        <w:t>muka</w:t>
-      </w:r>
-      <w:proofErr w:type="spellEnd"/>
-      <w:r>
-        <w:rPr>
-          <w:rFonts w:ascii="Times New Roman" w:hAnsi="Times New Roman" w:cs="Times New Roman"/>
-          <w:color w:val="000000" w:themeColor="text1"/>
-          <w:sz w:val="24"/>
-          <w:szCs w:val="24"/>
-          <w:shd w:val="clear" w:color="auto" w:fill="FFFFFF"/>
-          <w:lang w:val="en-US"/>
-        </w:rPr>
-        <w:t xml:space="preserve">. </w:t>
-      </w:r>
-      <w:proofErr w:type="spellStart"/>
-      <w:r>
-        <w:rPr>
-          <w:rFonts w:ascii="Times New Roman" w:hAnsi="Times New Roman" w:cs="Times New Roman"/>
-          <w:color w:val="000000" w:themeColor="text1"/>
-          <w:sz w:val="24"/>
-          <w:szCs w:val="24"/>
-          <w:shd w:val="clear" w:color="auto" w:fill="FFFFFF"/>
-          <w:lang w:val="en-US"/>
-        </w:rPr>
-        <w:t>Berikut</w:t>
-      </w:r>
-      <w:proofErr w:type="spellEnd"/>
-      <w:r>
-        <w:rPr>
-          <w:rFonts w:ascii="Times New Roman" w:hAnsi="Times New Roman" w:cs="Times New Roman"/>
-          <w:color w:val="000000" w:themeColor="text1"/>
-          <w:sz w:val="24"/>
-          <w:szCs w:val="24"/>
-          <w:shd w:val="clear" w:color="auto" w:fill="FFFFFF"/>
-          <w:lang w:val="en-US"/>
-        </w:rPr>
-        <w:t xml:space="preserve"> </w:t>
-      </w:r>
-      <w:proofErr w:type="spellStart"/>
-      <w:r>
-        <w:rPr>
-          <w:rFonts w:ascii="Times New Roman" w:hAnsi="Times New Roman" w:cs="Times New Roman"/>
-          <w:color w:val="000000" w:themeColor="text1"/>
-          <w:sz w:val="24"/>
-          <w:szCs w:val="24"/>
-          <w:shd w:val="clear" w:color="auto" w:fill="FFFFFF"/>
-          <w:lang w:val="en-US"/>
-        </w:rPr>
-        <w:t>merupakan</w:t>
-      </w:r>
-      <w:proofErr w:type="spellEnd"/>
-      <w:r>
-        <w:rPr>
-          <w:rFonts w:ascii="Times New Roman" w:hAnsi="Times New Roman" w:cs="Times New Roman"/>
-          <w:color w:val="000000" w:themeColor="text1"/>
-          <w:sz w:val="24"/>
-          <w:szCs w:val="24"/>
-          <w:shd w:val="clear" w:color="auto" w:fill="FFFFFF"/>
-          <w:lang w:val="en-US"/>
-        </w:rPr>
-        <w:t xml:space="preserve"> </w:t>
-      </w:r>
-      <w:proofErr w:type="spellStart"/>
-      <w:r>
-        <w:rPr>
-          <w:rFonts w:ascii="Times New Roman" w:hAnsi="Times New Roman" w:cs="Times New Roman"/>
-          <w:color w:val="000000" w:themeColor="text1"/>
-          <w:sz w:val="24"/>
-          <w:szCs w:val="24"/>
-          <w:shd w:val="clear" w:color="auto" w:fill="FFFFFF"/>
-          <w:lang w:val="en-US"/>
-        </w:rPr>
-        <w:t>kolaborasi</w:t>
-      </w:r>
-      <w:proofErr w:type="spellEnd"/>
-      <w:r>
-        <w:rPr>
-          <w:rFonts w:ascii="Times New Roman" w:hAnsi="Times New Roman" w:cs="Times New Roman"/>
-          <w:color w:val="000000" w:themeColor="text1"/>
-          <w:sz w:val="24"/>
-          <w:szCs w:val="24"/>
-          <w:shd w:val="clear" w:color="auto" w:fill="FFFFFF"/>
-          <w:lang w:val="en-US"/>
-        </w:rPr>
-        <w:t xml:space="preserve"> </w:t>
-      </w:r>
-      <w:proofErr w:type="spellStart"/>
-      <w:r>
-        <w:rPr>
-          <w:rFonts w:ascii="Times New Roman" w:hAnsi="Times New Roman" w:cs="Times New Roman"/>
-          <w:color w:val="000000" w:themeColor="text1"/>
-          <w:sz w:val="24"/>
-          <w:szCs w:val="24"/>
-          <w:shd w:val="clear" w:color="auto" w:fill="FFFFFF"/>
-          <w:lang w:val="en-US"/>
-        </w:rPr>
-        <w:t>kelompok</w:t>
-      </w:r>
-      <w:proofErr w:type="spellEnd"/>
-      <w:r>
-        <w:rPr>
-          <w:rFonts w:ascii="Times New Roman" w:hAnsi="Times New Roman" w:cs="Times New Roman"/>
-          <w:color w:val="000000" w:themeColor="text1"/>
-          <w:sz w:val="24"/>
-          <w:szCs w:val="24"/>
-          <w:shd w:val="clear" w:color="auto" w:fill="FFFFFF"/>
-          <w:lang w:val="en-US"/>
-        </w:rPr>
-        <w:t xml:space="preserve"> :</w:t>
+        <w:t>Berikut merupakan kolaborasi kelompok :</w:t>
       </w:r>
     </w:p>
     <w:p>
@@ -2046,7 +1310,6 @@
         </w:rPr>
         <w:t xml:space="preserve">Gambar 1 .1 </w:t>
       </w:r>
-      <w:proofErr w:type="spellStart"/>
       <w:r>
         <w:rPr>
           <w:rFonts w:ascii="Times New Roman" w:hAnsi="Times New Roman" w:cs="Times New Roman"/>
@@ -2058,7 +1321,6 @@
         </w:rPr>
         <w:t>Contributtor</w:t>
       </w:r>
-      <w:proofErr w:type="spellEnd"/>
     </w:p>
     <w:p>
       <w:pPr>
@@ -2083,7 +1345,6 @@
         </w:rPr>
         <w:tab/>
       </w:r>
-      <w:proofErr w:type="spellStart"/>
       <w:r>
         <w:rPr>
           <w:rFonts w:ascii="Times New Roman" w:hAnsi="Times New Roman" w:cs="Times New Roman"/>
@@ -2095,255 +1356,14 @@
         </w:rPr>
         <w:t>Contributtor</w:t>
       </w:r>
-      <w:proofErr w:type="spellEnd"/>
-      <w:r>
-        <w:rPr>
-          <w:rFonts w:ascii="Times New Roman" w:hAnsi="Times New Roman" w:cs="Times New Roman"/>
-          <w:sz w:val="24"/>
-          <w:szCs w:val="24"/>
-          <w:lang w:val="en-US"/>
-        </w:rPr>
-        <w:t xml:space="preserve"> </w:t>
-      </w:r>
-      <w:proofErr w:type="spellStart"/>
-      <w:r>
-        <w:rPr>
-          <w:rFonts w:ascii="Times New Roman" w:hAnsi="Times New Roman" w:cs="Times New Roman"/>
-          <w:sz w:val="24"/>
-          <w:szCs w:val="24"/>
-          <w:lang w:val="en-US"/>
-        </w:rPr>
-        <w:t>adalah</w:t>
-      </w:r>
-      <w:proofErr w:type="spellEnd"/>
-      <w:r>
-        <w:rPr>
-          <w:rFonts w:ascii="Times New Roman" w:hAnsi="Times New Roman" w:cs="Times New Roman"/>
-          <w:sz w:val="24"/>
-          <w:szCs w:val="24"/>
-          <w:lang w:val="en-US"/>
-        </w:rPr>
-        <w:t xml:space="preserve"> </w:t>
-      </w:r>
-      <w:proofErr w:type="spellStart"/>
-      <w:r>
-        <w:rPr>
-          <w:rFonts w:ascii="Times New Roman" w:hAnsi="Times New Roman" w:cs="Times New Roman"/>
-          <w:sz w:val="24"/>
-          <w:szCs w:val="24"/>
-          <w:lang w:val="en-US"/>
-        </w:rPr>
-        <w:t>anggota-anggota</w:t>
-      </w:r>
-      <w:proofErr w:type="spellEnd"/>
-      <w:r>
-        <w:rPr>
-          <w:rFonts w:ascii="Times New Roman" w:hAnsi="Times New Roman" w:cs="Times New Roman"/>
-          <w:sz w:val="24"/>
-          <w:szCs w:val="24"/>
-          <w:lang w:val="en-US"/>
-        </w:rPr>
-        <w:t xml:space="preserve"> </w:t>
-      </w:r>
-      <w:proofErr w:type="spellStart"/>
-      <w:r>
-        <w:rPr>
-          <w:rFonts w:ascii="Times New Roman" w:hAnsi="Times New Roman" w:cs="Times New Roman"/>
-          <w:sz w:val="24"/>
-          <w:szCs w:val="24"/>
-          <w:lang w:val="en-US"/>
-        </w:rPr>
-        <w:t>kelompok</w:t>
-      </w:r>
-      <w:proofErr w:type="spellEnd"/>
-      <w:r>
-        <w:rPr>
-          <w:rFonts w:ascii="Times New Roman" w:hAnsi="Times New Roman" w:cs="Times New Roman"/>
-          <w:sz w:val="24"/>
-          <w:szCs w:val="24"/>
-          <w:lang w:val="en-US"/>
-        </w:rPr>
-        <w:t xml:space="preserve"> yang </w:t>
-      </w:r>
-      <w:proofErr w:type="spellStart"/>
-      <w:r>
-        <w:rPr>
-          <w:rFonts w:ascii="Times New Roman" w:hAnsi="Times New Roman" w:cs="Times New Roman"/>
-          <w:sz w:val="24"/>
-          <w:szCs w:val="24"/>
-          <w:lang w:val="en-US"/>
-        </w:rPr>
-        <w:t>terdiri</w:t>
-      </w:r>
-      <w:proofErr w:type="spellEnd"/>
-      <w:r>
-        <w:rPr>
-          <w:rFonts w:ascii="Times New Roman" w:hAnsi="Times New Roman" w:cs="Times New Roman"/>
-          <w:sz w:val="24"/>
-          <w:szCs w:val="24"/>
-          <w:lang w:val="en-US"/>
-        </w:rPr>
-        <w:t xml:space="preserve"> </w:t>
-      </w:r>
-      <w:proofErr w:type="spellStart"/>
-      <w:r>
-        <w:rPr>
-          <w:rFonts w:ascii="Times New Roman" w:hAnsi="Times New Roman" w:cs="Times New Roman"/>
-          <w:sz w:val="24"/>
-          <w:szCs w:val="24"/>
-          <w:lang w:val="en-US"/>
-        </w:rPr>
-        <w:t>atas</w:t>
-      </w:r>
-      <w:proofErr w:type="spellEnd"/>
-      <w:r>
-        <w:rPr>
-          <w:rFonts w:ascii="Times New Roman" w:hAnsi="Times New Roman" w:cs="Times New Roman"/>
-          <w:sz w:val="24"/>
-          <w:szCs w:val="24"/>
-          <w:lang w:val="en-US"/>
-        </w:rPr>
-        <w:t xml:space="preserve"> 4 orang </w:t>
-      </w:r>
-      <w:proofErr w:type="spellStart"/>
-      <w:r>
-        <w:rPr>
-          <w:rFonts w:ascii="Times New Roman" w:hAnsi="Times New Roman" w:cs="Times New Roman"/>
-          <w:sz w:val="24"/>
-          <w:szCs w:val="24"/>
-          <w:lang w:val="en-US"/>
-        </w:rPr>
-        <w:t>yaitu</w:t>
-      </w:r>
-      <w:proofErr w:type="spellEnd"/>
-      <w:r>
-        <w:rPr>
-          <w:rFonts w:ascii="Times New Roman" w:hAnsi="Times New Roman" w:cs="Times New Roman"/>
-          <w:sz w:val="24"/>
-          <w:szCs w:val="24"/>
-          <w:lang w:val="en-US"/>
-        </w:rPr>
-        <w:t xml:space="preserve"> </w:t>
-      </w:r>
-      <w:proofErr w:type="spellStart"/>
-      <w:r>
-        <w:rPr>
-          <w:rFonts w:ascii="Times New Roman" w:hAnsi="Times New Roman" w:cs="Times New Roman"/>
-          <w:sz w:val="24"/>
-          <w:szCs w:val="24"/>
-          <w:lang w:val="en-US"/>
-        </w:rPr>
-        <w:t>Ajis</w:t>
-      </w:r>
-      <w:proofErr w:type="spellEnd"/>
-      <w:r>
-        <w:rPr>
-          <w:rFonts w:ascii="Times New Roman" w:hAnsi="Times New Roman" w:cs="Times New Roman"/>
-          <w:sz w:val="24"/>
-          <w:szCs w:val="24"/>
-          <w:lang w:val="en-US"/>
-        </w:rPr>
-        <w:t xml:space="preserve">, </w:t>
-      </w:r>
-      <w:proofErr w:type="spellStart"/>
-      <w:r>
-        <w:rPr>
-          <w:rFonts w:ascii="Times New Roman" w:hAnsi="Times New Roman" w:cs="Times New Roman"/>
-          <w:sz w:val="24"/>
-          <w:szCs w:val="24"/>
-          <w:lang w:val="en-US"/>
-        </w:rPr>
-        <w:t>Eko</w:t>
-      </w:r>
-      <w:proofErr w:type="spellEnd"/>
-      <w:r>
-        <w:rPr>
-          <w:rFonts w:ascii="Times New Roman" w:hAnsi="Times New Roman" w:cs="Times New Roman"/>
-          <w:sz w:val="24"/>
-          <w:szCs w:val="24"/>
-          <w:lang w:val="en-US"/>
-        </w:rPr>
-        <w:t xml:space="preserve">, Sandi dan Mia yang </w:t>
-      </w:r>
-      <w:proofErr w:type="spellStart"/>
-      <w:r>
-        <w:rPr>
-          <w:rFonts w:ascii="Times New Roman" w:hAnsi="Times New Roman" w:cs="Times New Roman"/>
-          <w:sz w:val="24"/>
-          <w:szCs w:val="24"/>
-          <w:lang w:val="en-US"/>
-        </w:rPr>
-        <w:t>masing</w:t>
-      </w:r>
-      <w:proofErr w:type="spellEnd"/>
-      <w:r>
-        <w:rPr>
-          <w:rFonts w:ascii="Times New Roman" w:hAnsi="Times New Roman" w:cs="Times New Roman"/>
-          <w:sz w:val="24"/>
-          <w:szCs w:val="24"/>
-          <w:lang w:val="en-US"/>
-        </w:rPr>
-        <w:t xml:space="preserve"> </w:t>
-      </w:r>
-      <w:proofErr w:type="spellStart"/>
-      <w:r>
-        <w:rPr>
-          <w:rFonts w:ascii="Times New Roman" w:hAnsi="Times New Roman" w:cs="Times New Roman"/>
-          <w:sz w:val="24"/>
-          <w:szCs w:val="24"/>
-          <w:lang w:val="en-US"/>
-        </w:rPr>
-        <w:t>telah</w:t>
-      </w:r>
-      <w:proofErr w:type="spellEnd"/>
-      <w:r>
-        <w:rPr>
-          <w:rFonts w:ascii="Times New Roman" w:hAnsi="Times New Roman" w:cs="Times New Roman"/>
-          <w:sz w:val="24"/>
-          <w:szCs w:val="24"/>
-          <w:lang w:val="en-US"/>
-        </w:rPr>
-        <w:t xml:space="preserve"> </w:t>
-      </w:r>
-      <w:proofErr w:type="spellStart"/>
-      <w:r>
-        <w:rPr>
-          <w:rFonts w:ascii="Times New Roman" w:hAnsi="Times New Roman" w:cs="Times New Roman"/>
-          <w:sz w:val="24"/>
-          <w:szCs w:val="24"/>
-          <w:lang w:val="en-US"/>
-        </w:rPr>
-        <w:t>diberikan</w:t>
-      </w:r>
-      <w:proofErr w:type="spellEnd"/>
-      <w:r>
-        <w:rPr>
-          <w:rFonts w:ascii="Times New Roman" w:hAnsi="Times New Roman" w:cs="Times New Roman"/>
-          <w:sz w:val="24"/>
-          <w:szCs w:val="24"/>
-          <w:lang w:val="en-US"/>
-        </w:rPr>
-        <w:t xml:space="preserve"> </w:t>
-      </w:r>
-      <w:proofErr w:type="spellStart"/>
-      <w:r>
-        <w:rPr>
-          <w:rFonts w:ascii="Times New Roman" w:hAnsi="Times New Roman" w:cs="Times New Roman"/>
-          <w:sz w:val="24"/>
-          <w:szCs w:val="24"/>
-          <w:lang w:val="en-US"/>
-        </w:rPr>
-        <w:t>akses</w:t>
-      </w:r>
-      <w:proofErr w:type="spellEnd"/>
-      <w:r>
-        <w:rPr>
-          <w:rFonts w:ascii="Times New Roman" w:hAnsi="Times New Roman" w:cs="Times New Roman"/>
-          <w:sz w:val="24"/>
-          <w:szCs w:val="24"/>
-          <w:lang w:val="en-US"/>
-        </w:rPr>
-        <w:t xml:space="preserve"> pada repo </w:t>
+      <w:r>
+        <w:rPr>
+          <w:rFonts w:ascii="Times New Roman" w:hAnsi="Times New Roman" w:cs="Times New Roman"/>
+          <w:sz w:val="24"/>
+          <w:szCs w:val="24"/>
+          <w:lang w:val="en-US"/>
+        </w:rPr>
+        <w:t xml:space="preserve"> adalah anggota-anggota kelompok yang terdiri atas 4 orang yaitu Ajis, Eko, Sandi dan Mia yang masing telah diberikan akses pada repo </w:t>
       </w:r>
       <w:hyperlink r:id="rId10" w:history="1">
         <w:r>
@@ -2362,65 +1382,14 @@
         </w:rPr>
         <w:t xml:space="preserve">. </w:t>
       </w:r>
-      <w:proofErr w:type="spellStart"/>
-      <w:r>
-        <w:rPr>
-          <w:rFonts w:ascii="Times New Roman" w:hAnsi="Times New Roman" w:cs="Times New Roman"/>
-          <w:sz w:val="24"/>
-          <w:szCs w:val="24"/>
-          <w:lang w:val="en-US"/>
-        </w:rPr>
-        <w:t>Berikut</w:t>
-      </w:r>
-      <w:proofErr w:type="spellEnd"/>
-      <w:r>
-        <w:rPr>
-          <w:rFonts w:ascii="Times New Roman" w:hAnsi="Times New Roman" w:cs="Times New Roman"/>
-          <w:sz w:val="24"/>
-          <w:szCs w:val="24"/>
-          <w:lang w:val="en-US"/>
-        </w:rPr>
-        <w:t xml:space="preserve"> </w:t>
-      </w:r>
-      <w:proofErr w:type="spellStart"/>
-      <w:r>
-        <w:rPr>
-          <w:rFonts w:ascii="Times New Roman" w:hAnsi="Times New Roman" w:cs="Times New Roman"/>
-          <w:sz w:val="24"/>
-          <w:szCs w:val="24"/>
-          <w:lang w:val="en-US"/>
-        </w:rPr>
-        <w:t>pembagian</w:t>
-      </w:r>
-      <w:proofErr w:type="spellEnd"/>
-      <w:r>
-        <w:rPr>
-          <w:rFonts w:ascii="Times New Roman" w:hAnsi="Times New Roman" w:cs="Times New Roman"/>
-          <w:sz w:val="24"/>
-          <w:szCs w:val="24"/>
-          <w:lang w:val="en-US"/>
-        </w:rPr>
-        <w:t xml:space="preserve"> </w:t>
-      </w:r>
-      <w:proofErr w:type="spellStart"/>
-      <w:r>
-        <w:rPr>
-          <w:rFonts w:ascii="Times New Roman" w:hAnsi="Times New Roman" w:cs="Times New Roman"/>
-          <w:sz w:val="24"/>
-          <w:szCs w:val="24"/>
-          <w:lang w:val="en-US"/>
-        </w:rPr>
-        <w:t>tugas</w:t>
-      </w:r>
-      <w:proofErr w:type="spellEnd"/>
-      <w:r>
-        <w:rPr>
-          <w:rFonts w:ascii="Times New Roman" w:hAnsi="Times New Roman" w:cs="Times New Roman"/>
-          <w:sz w:val="24"/>
-          <w:szCs w:val="24"/>
-          <w:lang w:val="en-US"/>
-        </w:rPr>
-        <w:t xml:space="preserve"> :</w:t>
+      <w:r>
+        <w:rPr>
+          <w:rFonts w:ascii="Times New Roman" w:hAnsi="Times New Roman" w:cs="Times New Roman"/>
+          <w:sz w:val="24"/>
+          <w:szCs w:val="24"/>
+          <w:lang w:val="en-US"/>
+        </w:rPr>
+        <w:t>Berikut pembagian tugas :</w:t>
       </w:r>
     </w:p>
     <w:p>
@@ -2449,47 +1418,7 @@
           <w:szCs w:val="24"/>
           <w:lang w:val="en-US"/>
         </w:rPr>
-        <w:t>@</w:t>
-      </w:r>
-      <w:proofErr w:type="spellStart"/>
-      <w:r>
-        <w:rPr>
-          <w:rFonts w:ascii="Times New Roman" w:hAnsi="Times New Roman" w:cs="Times New Roman"/>
-          <w:sz w:val="24"/>
-          <w:szCs w:val="24"/>
-          <w:lang w:val="en-US"/>
-        </w:rPr>
-        <w:t>Ajis</w:t>
-      </w:r>
-      <w:proofErr w:type="spellEnd"/>
-      <w:r>
-        <w:rPr>
-          <w:rFonts w:ascii="Times New Roman" w:hAnsi="Times New Roman" w:cs="Times New Roman"/>
-          <w:sz w:val="24"/>
-          <w:szCs w:val="24"/>
-          <w:lang w:val="en-US"/>
-        </w:rPr>
-        <w:t xml:space="preserve"> </w:t>
-      </w:r>
-      <w:proofErr w:type="spellStart"/>
-      <w:r>
-        <w:rPr>
-          <w:rFonts w:ascii="Times New Roman" w:hAnsi="Times New Roman" w:cs="Times New Roman"/>
-          <w:sz w:val="24"/>
-          <w:szCs w:val="24"/>
-          <w:lang w:val="en-US"/>
-        </w:rPr>
-        <w:t>Trigunawan</w:t>
-      </w:r>
-      <w:proofErr w:type="spellEnd"/>
-      <w:r>
-        <w:rPr>
-          <w:rFonts w:ascii="Times New Roman" w:hAnsi="Times New Roman" w:cs="Times New Roman"/>
-          <w:sz w:val="24"/>
-          <w:szCs w:val="24"/>
-          <w:lang w:val="en-US"/>
-        </w:rPr>
-        <w:t xml:space="preserve"> 1.3.1 Use Case Diagram dan 1.3.2 Class Diagram</w:t>
+        <w:t>@Ajis Trigunawan 1.3.1 Use Case Diagram dan 1.3.2 Class Diagram</w:t>
       </w:r>
     </w:p>
     <w:p>
@@ -2547,27 +1476,7 @@
           <w:szCs w:val="24"/>
           <w:lang w:val="en-US"/>
         </w:rPr>
-        <w:t xml:space="preserve">@Mia  1.3.5 Activity Diagram dan 1.3.6 </w:t>
-      </w:r>
-      <w:proofErr w:type="spellStart"/>
-      <w:r>
-        <w:rPr>
-          <w:rFonts w:ascii="Times New Roman" w:hAnsi="Times New Roman" w:cs="Times New Roman"/>
-          <w:sz w:val="24"/>
-          <w:szCs w:val="24"/>
-          <w:lang w:val="en-US"/>
-        </w:rPr>
-        <w:t>Statchart</w:t>
-      </w:r>
-      <w:proofErr w:type="spellEnd"/>
-      <w:r>
-        <w:rPr>
-          <w:rFonts w:ascii="Times New Roman" w:hAnsi="Times New Roman" w:cs="Times New Roman"/>
-          <w:sz w:val="24"/>
-          <w:szCs w:val="24"/>
-          <w:lang w:val="en-US"/>
-        </w:rPr>
-        <w:t xml:space="preserve"> Diagram</w:t>
+        <w:t>@Mia  1.3.5 Activity Diagram dan 1.3.6 Statchart Diagram</w:t>
       </w:r>
     </w:p>
     <w:p>
@@ -2596,107 +1505,7 @@
           <w:szCs w:val="24"/>
           <w:lang w:val="en-US"/>
         </w:rPr>
-        <w:t xml:space="preserve">@Sandi 1.3.7 </w:t>
-      </w:r>
-      <w:proofErr w:type="spellStart"/>
-      <w:r>
-        <w:rPr>
-          <w:rFonts w:ascii="Times New Roman" w:hAnsi="Times New Roman" w:cs="Times New Roman"/>
-          <w:sz w:val="24"/>
-          <w:szCs w:val="24"/>
-          <w:lang w:val="en-US"/>
-        </w:rPr>
-        <w:t>Componen</w:t>
-      </w:r>
-      <w:proofErr w:type="spellEnd"/>
-      <w:r>
-        <w:rPr>
-          <w:rFonts w:ascii="Times New Roman" w:hAnsi="Times New Roman" w:cs="Times New Roman"/>
-          <w:sz w:val="24"/>
-          <w:szCs w:val="24"/>
-          <w:lang w:val="en-US"/>
-        </w:rPr>
-        <w:t xml:space="preserve"> Diagram, 1.3.8 Deployment Diagram, 1.3.9 </w:t>
-      </w:r>
-      <w:proofErr w:type="spellStart"/>
-      <w:r>
-        <w:rPr>
-          <w:rFonts w:ascii="Times New Roman" w:hAnsi="Times New Roman" w:cs="Times New Roman"/>
-          <w:sz w:val="24"/>
-          <w:szCs w:val="24"/>
-          <w:lang w:val="en-US"/>
-        </w:rPr>
-        <w:t>Struktur</w:t>
-      </w:r>
-      <w:proofErr w:type="spellEnd"/>
-      <w:r>
-        <w:rPr>
-          <w:rFonts w:ascii="Times New Roman" w:hAnsi="Times New Roman" w:cs="Times New Roman"/>
-          <w:sz w:val="24"/>
-          <w:szCs w:val="24"/>
-          <w:lang w:val="en-US"/>
-        </w:rPr>
-        <w:t xml:space="preserve"> Menu, 1.3.10 </w:t>
-      </w:r>
-      <w:proofErr w:type="spellStart"/>
-      <w:r>
-        <w:rPr>
-          <w:rFonts w:ascii="Times New Roman" w:hAnsi="Times New Roman" w:cs="Times New Roman"/>
-          <w:sz w:val="24"/>
-          <w:szCs w:val="24"/>
-          <w:lang w:val="en-US"/>
-        </w:rPr>
-        <w:t>Perancangan</w:t>
-      </w:r>
-      <w:proofErr w:type="spellEnd"/>
-      <w:r>
-        <w:rPr>
-          <w:rFonts w:ascii="Times New Roman" w:hAnsi="Times New Roman" w:cs="Times New Roman"/>
-          <w:sz w:val="24"/>
-          <w:szCs w:val="24"/>
-          <w:lang w:val="en-US"/>
-        </w:rPr>
-        <w:t xml:space="preserve"> </w:t>
-      </w:r>
-      <w:proofErr w:type="spellStart"/>
-      <w:r>
-        <w:rPr>
-          <w:rFonts w:ascii="Times New Roman" w:hAnsi="Times New Roman" w:cs="Times New Roman"/>
-          <w:sz w:val="24"/>
-          <w:szCs w:val="24"/>
-          <w:lang w:val="en-US"/>
-        </w:rPr>
-        <w:t>ANtarmuka</w:t>
-      </w:r>
-      <w:proofErr w:type="spellEnd"/>
-      <w:r>
-        <w:rPr>
-          <w:rFonts w:ascii="Times New Roman" w:hAnsi="Times New Roman" w:cs="Times New Roman"/>
-          <w:sz w:val="24"/>
-          <w:szCs w:val="24"/>
-          <w:lang w:val="en-US"/>
-        </w:rPr>
-        <w:t xml:space="preserve">, </w:t>
-      </w:r>
-      <w:proofErr w:type="spellStart"/>
-      <w:r>
-        <w:rPr>
-          <w:rFonts w:ascii="Times New Roman" w:hAnsi="Times New Roman" w:cs="Times New Roman"/>
-          <w:sz w:val="24"/>
-          <w:szCs w:val="24"/>
-          <w:lang w:val="en-US"/>
-        </w:rPr>
-        <w:t>Perancangan</w:t>
-      </w:r>
-      <w:proofErr w:type="spellEnd"/>
-      <w:r>
-        <w:rPr>
-          <w:rFonts w:ascii="Times New Roman" w:hAnsi="Times New Roman" w:cs="Times New Roman"/>
-          <w:sz w:val="24"/>
-          <w:szCs w:val="24"/>
-          <w:lang w:val="en-US"/>
-        </w:rPr>
-        <w:t xml:space="preserve"> Database</w:t>
+        <w:t>@Sandi 1.3.7 Componen Diagram, 1.3.8 Deployment Diagram, 1.3.9 Struktur Menu, 1.3.10 Perancangan ANtarmuka, Perancangan Database</w:t>
       </w:r>
       <w:r>
         <w:rPr>
@@ -3188,45 +1997,14 @@
         </w:rPr>
         <w:t xml:space="preserve">Commit </w:t>
       </w:r>
-      <w:proofErr w:type="spellStart"/>
-      <w:r>
-        <w:rPr>
-          <w:rFonts w:ascii="Times New Roman" w:hAnsi="Times New Roman" w:cs="Times New Roman"/>
-          <w:sz w:val="24"/>
-          <w:szCs w:val="24"/>
-          <w:lang w:val="en-US"/>
-        </w:rPr>
-        <w:t>anggota</w:t>
-      </w:r>
-      <w:proofErr w:type="spellEnd"/>
-      <w:r>
-        <w:rPr>
-          <w:rFonts w:ascii="Times New Roman" w:hAnsi="Times New Roman" w:cs="Times New Roman"/>
-          <w:sz w:val="24"/>
-          <w:szCs w:val="24"/>
-          <w:lang w:val="en-US"/>
-        </w:rPr>
-        <w:t xml:space="preserve"> </w:t>
-      </w:r>
-      <w:proofErr w:type="spellStart"/>
-      <w:r>
-        <w:rPr>
-          <w:rFonts w:ascii="Times New Roman" w:hAnsi="Times New Roman" w:cs="Times New Roman"/>
-          <w:sz w:val="24"/>
-          <w:szCs w:val="24"/>
-          <w:lang w:val="en-US"/>
-        </w:rPr>
-        <w:t>kelompok</w:t>
-      </w:r>
-      <w:proofErr w:type="spellEnd"/>
-      <w:r>
-        <w:rPr>
-          <w:rFonts w:ascii="Times New Roman" w:hAnsi="Times New Roman" w:cs="Times New Roman"/>
-          <w:sz w:val="24"/>
-          <w:szCs w:val="24"/>
-          <w:lang w:val="en-US"/>
-        </w:rPr>
-        <w:t>.</w:t>
+      <w:r>
+        <w:rPr>
+          <w:rFonts w:ascii="Times New Roman" w:hAnsi="Times New Roman" w:cs="Times New Roman"/>
+          <w:sz w:val="24"/>
+          <w:szCs w:val="24"/>
+          <w:lang w:val="en-US"/>
+        </w:rPr>
+        <w:t>anggota kelompok.</w:t>
       </w:r>
     </w:p>
     <w:p>
@@ -3350,25 +2128,14 @@
         </w:rPr>
         <w:t xml:space="preserve"> </w:t>
       </w:r>
-      <w:proofErr w:type="spellStart"/>
-      <w:r>
-        <w:rPr>
-          <w:rFonts w:ascii="Times New Roman" w:hAnsi="Times New Roman" w:cs="Times New Roman"/>
-          <w:sz w:val="24"/>
-          <w:szCs w:val="24"/>
-          <w:lang w:val="en-US"/>
-        </w:rPr>
-        <w:t>Melakukan</w:t>
-      </w:r>
-      <w:proofErr w:type="spellEnd"/>
-      <w:r>
-        <w:rPr>
-          <w:rFonts w:ascii="Times New Roman" w:hAnsi="Times New Roman" w:cs="Times New Roman"/>
-          <w:sz w:val="24"/>
-          <w:szCs w:val="24"/>
-          <w:lang w:val="en-US"/>
-        </w:rPr>
-        <w:t xml:space="preserve"> </w:t>
+      <w:r>
+        <w:rPr>
+          <w:rFonts w:ascii="Times New Roman" w:hAnsi="Times New Roman" w:cs="Times New Roman"/>
+          <w:sz w:val="24"/>
+          <w:szCs w:val="24"/>
+          <w:lang w:val="en-US"/>
+        </w:rPr>
+        <w:t xml:space="preserve">Melakukan </w:t>
       </w:r>
       <w:r>
         <w:rPr>
@@ -3388,59 +2155,8 @@
           <w:szCs w:val="24"/>
           <w:lang w:val="en-US"/>
         </w:rPr>
-        <w:t xml:space="preserve">salah </w:t>
-      </w:r>
-      <w:proofErr w:type="spellStart"/>
-      <w:r>
-        <w:rPr>
-          <w:rFonts w:ascii="Times New Roman" w:hAnsi="Times New Roman" w:cs="Times New Roman"/>
-          <w:sz w:val="24"/>
-          <w:szCs w:val="24"/>
-          <w:lang w:val="en-US"/>
-        </w:rPr>
-        <w:t>satu</w:t>
-      </w:r>
-      <w:proofErr w:type="spellEnd"/>
-      <w:r>
-        <w:rPr>
-          <w:rFonts w:ascii="Times New Roman" w:hAnsi="Times New Roman" w:cs="Times New Roman"/>
-          <w:sz w:val="24"/>
-          <w:szCs w:val="24"/>
-          <w:lang w:val="en-US"/>
-        </w:rPr>
-        <w:t xml:space="preserve"> </w:t>
-      </w:r>
-      <w:proofErr w:type="spellStart"/>
-      <w:r>
-        <w:rPr>
-          <w:rFonts w:ascii="Times New Roman" w:hAnsi="Times New Roman" w:cs="Times New Roman"/>
-          <w:sz w:val="24"/>
-          <w:szCs w:val="24"/>
-          <w:lang w:val="en-US"/>
-        </w:rPr>
-        <w:t>aggota</w:t>
-      </w:r>
-      <w:proofErr w:type="spellEnd"/>
-      <w:r>
-        <w:rPr>
-          <w:rFonts w:ascii="Times New Roman" w:hAnsi="Times New Roman" w:cs="Times New Roman"/>
-          <w:sz w:val="24"/>
-          <w:szCs w:val="24"/>
-          <w:lang w:val="en-US"/>
-        </w:rPr>
-        <w:t xml:space="preserve"> </w:t>
-      </w:r>
-      <w:proofErr w:type="spellStart"/>
-      <w:r>
-        <w:rPr>
-          <w:rFonts w:ascii="Times New Roman" w:hAnsi="Times New Roman" w:cs="Times New Roman"/>
-          <w:sz w:val="24"/>
-          <w:szCs w:val="24"/>
-          <w:lang w:val="en-US"/>
-        </w:rPr>
-        <w:t>kelompok</w:t>
-      </w:r>
-      <w:proofErr w:type="spellEnd"/>
+        <w:t>salah satu aggota kelompok</w:t>
+      </w:r>
     </w:p>
     <w:p>
       <w:pPr>
@@ -3464,87 +2180,7 @@
           <w:lang w:val="en-US"/>
         </w:rPr>
         <w:tab/>
-        <w:t xml:space="preserve">Pada </w:t>
-      </w:r>
-      <w:proofErr w:type="spellStart"/>
-      <w:r>
-        <w:rPr>
-          <w:rFonts w:ascii="Times New Roman" w:hAnsi="Times New Roman" w:cs="Times New Roman"/>
-          <w:sz w:val="24"/>
-          <w:szCs w:val="24"/>
-          <w:lang w:val="en-US"/>
-        </w:rPr>
-        <w:t>gambar</w:t>
-      </w:r>
-      <w:proofErr w:type="spellEnd"/>
-      <w:r>
-        <w:rPr>
-          <w:rFonts w:ascii="Times New Roman" w:hAnsi="Times New Roman" w:cs="Times New Roman"/>
-          <w:sz w:val="24"/>
-          <w:szCs w:val="24"/>
-          <w:lang w:val="en-US"/>
-        </w:rPr>
-        <w:t xml:space="preserve"> 1.6 </w:t>
-      </w:r>
-      <w:proofErr w:type="spellStart"/>
-      <w:r>
-        <w:rPr>
-          <w:rFonts w:ascii="Times New Roman" w:hAnsi="Times New Roman" w:cs="Times New Roman"/>
-          <w:sz w:val="24"/>
-          <w:szCs w:val="24"/>
-          <w:lang w:val="en-US"/>
-        </w:rPr>
-        <w:t>merupakan</w:t>
-      </w:r>
-      <w:proofErr w:type="spellEnd"/>
-      <w:r>
-        <w:rPr>
-          <w:rFonts w:ascii="Times New Roman" w:hAnsi="Times New Roman" w:cs="Times New Roman"/>
-          <w:sz w:val="24"/>
-          <w:szCs w:val="24"/>
-          <w:lang w:val="en-US"/>
-        </w:rPr>
-        <w:t xml:space="preserve"> </w:t>
-      </w:r>
-      <w:proofErr w:type="spellStart"/>
-      <w:r>
-        <w:rPr>
-          <w:rFonts w:ascii="Times New Roman" w:hAnsi="Times New Roman" w:cs="Times New Roman"/>
-          <w:sz w:val="24"/>
-          <w:szCs w:val="24"/>
-          <w:lang w:val="en-US"/>
-        </w:rPr>
-        <w:t>sampel</w:t>
-      </w:r>
-      <w:proofErr w:type="spellEnd"/>
-      <w:r>
-        <w:rPr>
-          <w:rFonts w:ascii="Times New Roman" w:hAnsi="Times New Roman" w:cs="Times New Roman"/>
-          <w:sz w:val="24"/>
-          <w:szCs w:val="24"/>
-          <w:lang w:val="en-US"/>
-        </w:rPr>
-        <w:t xml:space="preserve"> </w:t>
-      </w:r>
-      <w:proofErr w:type="spellStart"/>
-      <w:r>
-        <w:rPr>
-          <w:rFonts w:ascii="Times New Roman" w:hAnsi="Times New Roman" w:cs="Times New Roman"/>
-          <w:sz w:val="24"/>
-          <w:szCs w:val="24"/>
-          <w:lang w:val="en-US"/>
-        </w:rPr>
-        <w:t>kegiatan</w:t>
-      </w:r>
-      <w:proofErr w:type="spellEnd"/>
-      <w:r>
-        <w:rPr>
-          <w:rFonts w:ascii="Times New Roman" w:hAnsi="Times New Roman" w:cs="Times New Roman"/>
-          <w:sz w:val="24"/>
-          <w:szCs w:val="24"/>
-          <w:lang w:val="en-US"/>
-        </w:rPr>
-        <w:t xml:space="preserve"> </w:t>
+        <w:t xml:space="preserve">Pada gambar 1.6 merupakan sampel kegiatan </w:t>
       </w:r>
       <w:r>
         <w:rPr>
@@ -3577,85 +2213,14 @@
         </w:rPr>
         <w:t xml:space="preserve">push </w:t>
       </w:r>
-      <w:proofErr w:type="spellStart"/>
-      <w:r>
-        <w:rPr>
-          <w:rFonts w:ascii="Times New Roman" w:hAnsi="Times New Roman" w:cs="Times New Roman"/>
-          <w:sz w:val="24"/>
-          <w:szCs w:val="24"/>
-          <w:lang w:val="en-US"/>
-        </w:rPr>
-        <w:t>menggunakan</w:t>
-      </w:r>
-      <w:proofErr w:type="spellEnd"/>
-      <w:r>
-        <w:rPr>
-          <w:rFonts w:ascii="Times New Roman" w:hAnsi="Times New Roman" w:cs="Times New Roman"/>
-          <w:sz w:val="24"/>
-          <w:szCs w:val="24"/>
-          <w:lang w:val="en-US"/>
-        </w:rPr>
-        <w:t xml:space="preserve"> tools GIT oleh salah </w:t>
-      </w:r>
-      <w:proofErr w:type="spellStart"/>
-      <w:r>
-        <w:rPr>
-          <w:rFonts w:ascii="Times New Roman" w:hAnsi="Times New Roman" w:cs="Times New Roman"/>
-          <w:sz w:val="24"/>
-          <w:szCs w:val="24"/>
-          <w:lang w:val="en-US"/>
-        </w:rPr>
-        <w:t>seorang</w:t>
-      </w:r>
-      <w:proofErr w:type="spellEnd"/>
-      <w:r>
-        <w:rPr>
-          <w:rFonts w:ascii="Times New Roman" w:hAnsi="Times New Roman" w:cs="Times New Roman"/>
-          <w:sz w:val="24"/>
-          <w:szCs w:val="24"/>
-          <w:lang w:val="en-US"/>
-        </w:rPr>
-        <w:t xml:space="preserve"> </w:t>
-      </w:r>
-      <w:proofErr w:type="spellStart"/>
-      <w:r>
-        <w:rPr>
-          <w:rFonts w:ascii="Times New Roman" w:hAnsi="Times New Roman" w:cs="Times New Roman"/>
-          <w:sz w:val="24"/>
-          <w:szCs w:val="24"/>
-          <w:lang w:val="en-US"/>
-        </w:rPr>
-        <w:t>anggota</w:t>
-      </w:r>
-      <w:proofErr w:type="spellEnd"/>
-      <w:r>
-        <w:rPr>
-          <w:rFonts w:ascii="Times New Roman" w:hAnsi="Times New Roman" w:cs="Times New Roman"/>
-          <w:sz w:val="24"/>
-          <w:szCs w:val="24"/>
-          <w:lang w:val="en-US"/>
-        </w:rPr>
-        <w:t xml:space="preserve"> </w:t>
-      </w:r>
-      <w:proofErr w:type="spellStart"/>
-      <w:r>
-        <w:rPr>
-          <w:rFonts w:ascii="Times New Roman" w:hAnsi="Times New Roman" w:cs="Times New Roman"/>
-          <w:sz w:val="24"/>
-          <w:szCs w:val="24"/>
-          <w:lang w:val="en-US"/>
-        </w:rPr>
-        <w:t>kelompok</w:t>
-      </w:r>
-      <w:proofErr w:type="spellEnd"/>
-      <w:r>
-        <w:rPr>
-          <w:rFonts w:ascii="Times New Roman" w:hAnsi="Times New Roman" w:cs="Times New Roman"/>
-          <w:sz w:val="24"/>
-          <w:szCs w:val="24"/>
-          <w:lang w:val="en-US"/>
-        </w:rPr>
-        <w:t>.</w:t>
+      <w:r>
+        <w:rPr>
+          <w:rFonts w:ascii="Times New Roman" w:hAnsi="Times New Roman" w:cs="Times New Roman"/>
+          <w:sz w:val="24"/>
+          <w:szCs w:val="24"/>
+          <w:lang w:val="en-US"/>
+        </w:rPr>
+        <w:t>menggunakan tools GIT oleh salah seorang anggota kelompok.</w:t>
       </w:r>
     </w:p>
     <w:p>
@@ -3687,6 +2252,164 @@
           <w:lang w:val="en-US"/>
         </w:rPr>
       </w:pPr>
+      <w:r>
+        <w:rPr>
+          <w:noProof/>
+        </w:rPr>
+        <w:drawing>
+          <wp:inline distT="0" distB="0" distL="0" distR="0" wp14:anchorId="12D4659B" wp14:editId="524D7ED5">
+            <wp:extent cx="5943600" cy="2057400"/>
+            <wp:effectExtent l="0" t="0" r="0" b="0"/>
+            <wp:docPr id="2" name="Picture 2"/>
+            <wp:cNvGraphicFramePr>
+              <a:graphicFrameLocks xmlns:a="http://schemas.openxmlformats.org/drawingml/2006/main" noChangeAspect="1"/>
+            </wp:cNvGraphicFramePr>
+            <a:graphic xmlns:a="http://schemas.openxmlformats.org/drawingml/2006/main">
+              <a:graphicData uri="http://schemas.openxmlformats.org/drawingml/2006/picture">
+                <pic:pic xmlns:pic="http://schemas.openxmlformats.org/drawingml/2006/picture">
+                  <pic:nvPicPr>
+                    <pic:cNvPr id="1" name=""/>
+                    <pic:cNvPicPr/>
+                  </pic:nvPicPr>
+                  <pic:blipFill>
+                    <a:blip r:embed="rId18"/>
+                    <a:stretch>
+                      <a:fillRect/>
+                    </a:stretch>
+                  </pic:blipFill>
+                  <pic:spPr>
+                    <a:xfrm>
+                      <a:off x="0" y="0"/>
+                      <a:ext cx="5943600" cy="2057400"/>
+                    </a:xfrm>
+                    <a:prstGeom prst="rect">
+                      <a:avLst/>
+                    </a:prstGeom>
+                  </pic:spPr>
+                </pic:pic>
+              </a:graphicData>
+            </a:graphic>
+          </wp:inline>
+        </w:drawing>
+      </w:r>
+    </w:p>
+    <w:p>
+      <w:pPr>
+        <w:tabs>
+          <w:tab w:val="left" w:pos="630"/>
+          <w:tab w:val="left" w:pos="5355"/>
+        </w:tabs>
+        <w:jc w:val="center"/>
+        <w:rPr>
+          <w:rFonts w:ascii="Times New Roman" w:hAnsi="Times New Roman" w:cs="Times New Roman"/>
+          <w:sz w:val="24"/>
+          <w:szCs w:val="24"/>
+          <w:lang w:val="en-US"/>
+        </w:rPr>
+      </w:pPr>
+      <w:r>
+        <w:rPr>
+          <w:rFonts w:ascii="Times New Roman" w:hAnsi="Times New Roman" w:cs="Times New Roman"/>
+          <w:sz w:val="24"/>
+          <w:szCs w:val="24"/>
+          <w:lang w:val="en-US"/>
+        </w:rPr>
+        <w:t>Gambar 1.</w:t>
+      </w:r>
+      <w:r>
+        <w:rPr>
+          <w:rFonts w:ascii="Times New Roman" w:hAnsi="Times New Roman" w:cs="Times New Roman"/>
+          <w:sz w:val="24"/>
+          <w:szCs w:val="24"/>
+          <w:lang w:val="en-US"/>
+        </w:rPr>
+        <w:t>7</w:t>
+      </w:r>
+      <w:r>
+        <w:rPr>
+          <w:rFonts w:ascii="Times New Roman" w:hAnsi="Times New Roman" w:cs="Times New Roman"/>
+          <w:sz w:val="24"/>
+          <w:szCs w:val="24"/>
+          <w:lang w:val="en-US"/>
+        </w:rPr>
+        <w:t xml:space="preserve"> </w:t>
+      </w:r>
+      <w:r>
+        <w:rPr>
+          <w:rFonts w:ascii="Times New Roman" w:hAnsi="Times New Roman" w:cs="Times New Roman"/>
+          <w:sz w:val="24"/>
+          <w:szCs w:val="24"/>
+          <w:lang w:val="en-US"/>
+        </w:rPr>
+        <w:t>Repo tugas</w:t>
+      </w:r>
+    </w:p>
+    <w:p>
+      <w:pPr>
+        <w:tabs>
+          <w:tab w:val="left" w:pos="630"/>
+          <w:tab w:val="left" w:pos="5355"/>
+        </w:tabs>
+        <w:jc w:val="both"/>
+        <w:rPr>
+          <w:rFonts w:ascii="Times New Roman" w:hAnsi="Times New Roman" w:cs="Times New Roman"/>
+          <w:sz w:val="24"/>
+          <w:szCs w:val="24"/>
+          <w:lang w:val="en-US"/>
+        </w:rPr>
+      </w:pPr>
+      <w:r>
+        <w:rPr>
+          <w:rFonts w:ascii="Times New Roman" w:hAnsi="Times New Roman" w:cs="Times New Roman"/>
+          <w:sz w:val="24"/>
+          <w:szCs w:val="24"/>
+          <w:lang w:val="en-US"/>
+        </w:rPr>
+        <w:tab/>
+        <w:t xml:space="preserve">Pada gambar 1.7 merupakan </w:t>
+      </w:r>
+      <w:r>
+        <w:rPr>
+          <w:rFonts w:ascii="Times New Roman" w:hAnsi="Times New Roman" w:cs="Times New Roman"/>
+          <w:i/>
+          <w:iCs/>
+          <w:sz w:val="24"/>
+          <w:szCs w:val="24"/>
+          <w:lang w:val="en-US"/>
+        </w:rPr>
+        <w:t xml:space="preserve">repository </w:t>
+      </w:r>
+      <w:r>
+        <w:rPr>
+          <w:rFonts w:ascii="Times New Roman" w:hAnsi="Times New Roman" w:cs="Times New Roman"/>
+          <w:sz w:val="24"/>
+          <w:szCs w:val="24"/>
+          <w:lang w:val="en-US"/>
+        </w:rPr>
+        <w:t xml:space="preserve">tugas yang telah dibuat pada 4 Juli 2019. </w:t>
+      </w:r>
+      <w:r>
+        <w:rPr>
+          <w:rFonts w:ascii="Times New Roman" w:hAnsi="Times New Roman" w:cs="Times New Roman"/>
+          <w:i/>
+          <w:iCs/>
+          <w:sz w:val="24"/>
+          <w:szCs w:val="24"/>
+          <w:lang w:val="en-US"/>
+        </w:rPr>
+        <w:t xml:space="preserve">Repository </w:t>
+      </w:r>
+      <w:r>
+        <w:rPr>
+          <w:rFonts w:ascii="Times New Roman" w:hAnsi="Times New Roman" w:cs="Times New Roman"/>
+          <w:sz w:val="24"/>
+          <w:szCs w:val="24"/>
+          <w:lang w:val="en-US"/>
+        </w:rPr>
+        <w:t>tersebut telah diberikan akses oleh pembuatnya kepada 3 kontributor untuk dapat melakukan proses membuat, menghapus serta mengedit isi di dalam repo.</w:t>
+      </w:r>
+      <w:bookmarkStart w:id="0" w:name="_GoBack"/>
+      <w:bookmarkEnd w:id="0"/>
     </w:p>
     <w:sectPr>
       <w:pgSz w:w="12240" w:h="15840"/>

</xml_diff>